<commit_message>
Post-meeting checks and changes
</commit_message>
<xml_diff>
--- a/Notes.docx
+++ b/Notes.docx
@@ -4,21 +4,39 @@
   <w:body>
     <w:p>
       <w:pPr>
-        <w:rPr>
-          <w:lang w:val="en-US"/>
-        </w:rPr>
-      </w:pPr>
-      <w:r>
-        <w:rPr>
+        <w:jc w:val="center"/>
+        <w:rPr>
+          <w:b/>
+          <w:lang w:val="en-US"/>
+        </w:rPr>
+      </w:pPr>
+      <w:r>
+        <w:rPr>
+          <w:b/>
+          <w:lang w:val="en-US"/>
+        </w:rPr>
+        <w:t>Notes</w:t>
+      </w:r>
+      <w:r>
+        <w:rPr>
+          <w:b/>
+          <w:lang w:val="en-US"/>
+        </w:rPr>
+        <w:t xml:space="preserve"> </w:t>
+      </w:r>
+      <w:r>
+        <w:rPr>
+          <w:b/>
           <w:lang w:val="en-US"/>
         </w:rPr>
         <w:t xml:space="preserve">Thesis </w:t>
       </w:r>
       <w:r>
         <w:rPr>
-          <w:lang w:val="en-US"/>
-        </w:rPr>
-        <w:t>Bayesian Notes</w:t>
+          <w:b/>
+          <w:lang w:val="en-US"/>
+        </w:rPr>
+        <w:t>Bayesian</w:t>
       </w:r>
     </w:p>
     <w:p>
@@ -30,11 +48,7 @@
     </w:p>
     <w:p>
       <w:pPr>
-        <w:pStyle w:val="ListParagraph"/>
-        <w:numPr>
-          <w:ilvl w:val="0"/>
-          <w:numId w:val="2"/>
-        </w:numPr>
+        <w:jc w:val="both"/>
         <w:rPr>
           <w:lang w:val="en-US"/>
         </w:rPr>
@@ -44,461 +58,261 @@
           <w:b/>
           <w:lang w:val="en-US"/>
         </w:rPr>
-        <w:t>Bayes factor</w:t>
-      </w:r>
-      <w:r>
-        <w:rPr>
-          <w:lang w:val="en-US"/>
-        </w:rPr>
-        <w:t xml:space="preserve"> performance (TYP1 and TYPE 2 error </w:t>
-      </w:r>
-      <w:proofErr w:type="spellStart"/>
-      <w:r>
-        <w:rPr>
-          <w:lang w:val="en-US"/>
-        </w:rPr>
-        <w:t>probs</w:t>
-      </w:r>
-      <w:proofErr w:type="spellEnd"/>
-      <w:r>
-        <w:rPr>
-          <w:lang w:val="en-US"/>
-        </w:rPr>
-        <w:t xml:space="preserve">) compared to classical null hypothesis test </w:t>
-      </w:r>
-      <w:r>
-        <w:rPr>
-          <w:lang w:val="en-US"/>
-        </w:rPr>
-        <w:t xml:space="preserve">for correlation coefficients </w:t>
-      </w:r>
-      <w:r>
-        <w:rPr>
-          <w:lang w:val="en-US"/>
-        </w:rPr>
-        <w:t xml:space="preserve">(for </w:t>
-      </w:r>
-      <w:proofErr w:type="gramStart"/>
-      <w:r>
-        <w:rPr>
-          <w:lang w:val="en-US"/>
-        </w:rPr>
-        <w:t>relative</w:t>
-      </w:r>
-      <w:proofErr w:type="gramEnd"/>
-      <w:r>
-        <w:rPr>
-          <w:lang w:val="en-US"/>
-        </w:rPr>
-        <w:t xml:space="preserve"> small samples </w:t>
-      </w:r>
-      <w:r>
-        <w:rPr>
-          <w:i/>
-          <w:lang w:val="en-US"/>
-        </w:rPr>
-        <w:t>Fosdick Raftery 2012 Estimating the correlation in bivariate normal data with known variances and small sample sizes</w:t>
-      </w:r>
-      <w:r>
-        <w:rPr>
-          <w:lang w:val="en-US"/>
-        </w:rPr>
-        <w:t>). What about unknown variance? What about both unknown?</w:t>
-      </w:r>
-      <w:r>
-        <w:rPr>
-          <w:lang w:val="en-US"/>
-        </w:rPr>
-        <w:t xml:space="preserve"> Also, testing intraclass correlation is interesting.</w:t>
+        <w:t>Research Question</w:t>
+      </w:r>
+      <w:r>
+        <w:rPr>
+          <w:lang w:val="en-US"/>
+        </w:rPr>
+        <w:t xml:space="preserve">: Does the </w:t>
+      </w:r>
+      <w:proofErr w:type="spellStart"/>
+      <w:r>
+        <w:rPr>
+          <w:lang w:val="en-US"/>
+        </w:rPr>
+        <w:t>inv</w:t>
+      </w:r>
+      <w:proofErr w:type="spellEnd"/>
+      <w:r>
+        <w:rPr>
+          <w:lang w:val="en-US"/>
+        </w:rPr>
+        <w:t xml:space="preserve">-Wishart distribution, used as prior for the covariance matrix in random slope random intercept models, has the same poor noninformative performances as the </w:t>
+      </w:r>
+      <w:proofErr w:type="spellStart"/>
+      <w:r>
+        <w:rPr>
+          <w:lang w:val="en-US"/>
+        </w:rPr>
+        <w:t>inv</w:t>
+      </w:r>
+      <w:proofErr w:type="spellEnd"/>
+      <w:r>
+        <w:rPr>
+          <w:lang w:val="en-US"/>
+        </w:rPr>
+        <w:t xml:space="preserve">-gamma used for as prior for random intercept variance (as shown by Gelman, 2006)? And if so, can we find a distribution (the matrix-variate F distribution) that improves on the “robustness” of the </w:t>
+      </w:r>
+      <w:proofErr w:type="spellStart"/>
+      <w:r>
+        <w:rPr>
+          <w:lang w:val="en-US"/>
+        </w:rPr>
+        <w:t>inv</w:t>
+      </w:r>
+      <w:proofErr w:type="spellEnd"/>
+      <w:r>
+        <w:rPr>
+          <w:lang w:val="en-US"/>
+        </w:rPr>
+        <w:t xml:space="preserve">-Wishart as the half-t improves on the </w:t>
+      </w:r>
+      <w:proofErr w:type="spellStart"/>
+      <w:r>
+        <w:rPr>
+          <w:lang w:val="en-US"/>
+        </w:rPr>
+        <w:t>inv</w:t>
+      </w:r>
+      <w:proofErr w:type="spellEnd"/>
+      <w:r>
+        <w:rPr>
+          <w:lang w:val="en-US"/>
+        </w:rPr>
+        <w:t>-gamma.</w:t>
       </w:r>
     </w:p>
     <w:p>
       <w:pPr>
-        <w:pStyle w:val="ListParagraph"/>
-        <w:numPr>
-          <w:ilvl w:val="0"/>
-          <w:numId w:val="2"/>
-        </w:numPr>
-        <w:rPr>
-          <w:lang w:val="en-US"/>
-        </w:rPr>
-      </w:pPr>
-      <w:r>
+        <w:jc w:val="both"/>
         <w:rPr>
           <w:b/>
           <w:lang w:val="en-US"/>
         </w:rPr>
-        <w:t>BSEM</w:t>
-      </w:r>
-      <w:r>
-        <w:rPr>
-          <w:lang w:val="en-US"/>
-        </w:rPr>
-        <w:t xml:space="preserve"> – Improving the measurement invariance model testing by placing priors on otherwise constrained/fixed parameters (loadings and intercepts) (</w:t>
-      </w:r>
-      <w:proofErr w:type="spellStart"/>
-      <w:r>
-        <w:rPr>
-          <w:lang w:val="en-US"/>
-        </w:rPr>
-        <w:t>Muthen</w:t>
-      </w:r>
-      <w:proofErr w:type="spellEnd"/>
-      <w:r>
-        <w:rPr>
-          <w:lang w:val="en-US"/>
-        </w:rPr>
-        <w:t xml:space="preserve">, </w:t>
-      </w:r>
-      <w:proofErr w:type="spellStart"/>
-      <w:r>
-        <w:rPr>
-          <w:lang w:val="en-US"/>
-        </w:rPr>
-        <w:t>Asparouhov</w:t>
-      </w:r>
-      <w:proofErr w:type="spellEnd"/>
-      <w:r>
-        <w:rPr>
-          <w:lang w:val="en-US"/>
-        </w:rPr>
-        <w:t xml:space="preserve"> 2010)</w:t>
-      </w:r>
+      </w:pPr>
     </w:p>
     <w:p>
       <w:pPr>
-        <w:pStyle w:val="ListParagraph"/>
-        <w:rPr>
-          <w:lang w:val="en-US"/>
-        </w:rPr>
-      </w:pPr>
+        <w:jc w:val="both"/>
+        <w:rPr>
+          <w:lang w:val="en-US"/>
+        </w:rPr>
+      </w:pPr>
+      <w:r>
+        <w:rPr>
+          <w:b/>
+          <w:lang w:val="en-US"/>
+        </w:rPr>
+        <w:t>General Idea</w:t>
+      </w:r>
+      <w:r>
+        <w:rPr>
+          <w:lang w:val="en-US"/>
+        </w:rPr>
+        <w:t xml:space="preserve">: Specifying a non-informative prior for variance component in hierarchical models can be tricky. </w:t>
+      </w:r>
+      <w:proofErr w:type="spellStart"/>
+      <w:r>
+        <w:rPr>
+          <w:lang w:val="en-US"/>
+        </w:rPr>
+        <w:t>Gelsman</w:t>
+      </w:r>
+      <w:proofErr w:type="spellEnd"/>
+      <w:r>
+        <w:rPr>
+          <w:lang w:val="en-US"/>
+        </w:rPr>
+        <w:t xml:space="preserve"> 2006 has already showed how one of the standard priors used by programs such a Stan and </w:t>
+      </w:r>
+      <w:proofErr w:type="spellStart"/>
+      <w:r>
+        <w:rPr>
+          <w:lang w:val="en-US"/>
+        </w:rPr>
+        <w:t>Winbugs</w:t>
+      </w:r>
+      <w:proofErr w:type="spellEnd"/>
+      <w:r>
+        <w:rPr>
+          <w:lang w:val="en-US"/>
+        </w:rPr>
+        <w:t xml:space="preserve"> is actually problematic (the </w:t>
+      </w:r>
+      <w:proofErr w:type="spellStart"/>
+      <w:r>
+        <w:rPr>
+          <w:lang w:val="en-US"/>
+        </w:rPr>
+        <w:t>inv</w:t>
+      </w:r>
+      <w:proofErr w:type="spellEnd"/>
+      <w:r>
+        <w:rPr>
+          <w:lang w:val="en-US"/>
+        </w:rPr>
+        <w:t>-</w:t>
+      </w:r>
+      <w:proofErr w:type="gramStart"/>
+      <w:r>
+        <w:rPr>
+          <w:lang w:val="en-US"/>
+        </w:rPr>
+        <w:t>gamma(</w:t>
+      </w:r>
+      <w:proofErr w:type="gramEnd"/>
+      <w:r>
+        <w:rPr>
+          <w:lang w:val="en-US"/>
+        </w:rPr>
+        <w:t xml:space="preserve">.0001, .0001). What </w:t>
+      </w:r>
+      <w:proofErr w:type="spellStart"/>
+      <w:r>
+        <w:rPr>
+          <w:lang w:val="en-US"/>
+        </w:rPr>
+        <w:t>Gelsman</w:t>
+      </w:r>
+      <w:proofErr w:type="spellEnd"/>
+      <w:r>
+        <w:rPr>
+          <w:lang w:val="en-US"/>
+        </w:rPr>
+        <w:t xml:space="preserve"> did relates to random intercepts models, what we would like to </w:t>
+      </w:r>
+      <w:r>
+        <w:rPr>
+          <w:lang w:val="en-US"/>
+        </w:rPr>
+        <w:t xml:space="preserve">do is extend his analysis to a random intercept random slope model where we need to specify a prior for the sigma matrix (variances of the random slopes and intercepts and covariance). The usual approach (common in Stan and </w:t>
+      </w:r>
+      <w:proofErr w:type="spellStart"/>
+      <w:r>
+        <w:rPr>
+          <w:lang w:val="en-US"/>
+        </w:rPr>
+        <w:t>Winbugs</w:t>
+      </w:r>
+      <w:proofErr w:type="spellEnd"/>
+      <w:r>
+        <w:rPr>
+          <w:lang w:val="en-US"/>
+        </w:rPr>
+        <w:t xml:space="preserve">) is to use an </w:t>
+      </w:r>
+      <w:proofErr w:type="spellStart"/>
+      <w:r>
+        <w:rPr>
+          <w:lang w:val="en-US"/>
+        </w:rPr>
+        <w:t>inv</w:t>
+      </w:r>
+      <w:proofErr w:type="spellEnd"/>
+      <w:r>
+        <w:rPr>
+          <w:lang w:val="en-US"/>
+        </w:rPr>
+        <w:t xml:space="preserve">-Wishart distribution as a prior for the sigma matrix. There is an approach to making this distribution non-informative that is equivalent to the </w:t>
+      </w:r>
+      <w:proofErr w:type="spellStart"/>
+      <w:r>
+        <w:rPr>
+          <w:lang w:val="en-US"/>
+        </w:rPr>
+        <w:t>inv</w:t>
+      </w:r>
+      <w:proofErr w:type="spellEnd"/>
+      <w:r>
+        <w:rPr>
+          <w:lang w:val="en-US"/>
+        </w:rPr>
+        <w:t>-gamma used for the random intercept case.</w:t>
+      </w:r>
+      <w:r>
+        <w:rPr>
+          <w:lang w:val="en-US"/>
+        </w:rPr>
+        <w:t xml:space="preserve"> We would like to show the problems of this approach in a similar fashion to what </w:t>
+      </w:r>
+      <w:proofErr w:type="spellStart"/>
+      <w:r>
+        <w:rPr>
+          <w:lang w:val="en-US"/>
+        </w:rPr>
+        <w:t>Gelsman</w:t>
+      </w:r>
+      <w:proofErr w:type="spellEnd"/>
+      <w:r>
+        <w:rPr>
+          <w:lang w:val="en-US"/>
+        </w:rPr>
+        <w:t xml:space="preserve"> 2006 does in figure 1</w:t>
+      </w:r>
+      <w:r>
+        <w:rPr>
+          <w:lang w:val="en-US"/>
+        </w:rPr>
+        <w:t xml:space="preserve"> and 2</w:t>
+      </w:r>
+      <w:r>
+        <w:rPr>
+          <w:lang w:val="en-US"/>
+        </w:rPr>
+        <w:t>.</w:t>
+      </w:r>
     </w:p>
     <w:p>
       <w:pPr>
-        <w:pStyle w:val="ListParagraph"/>
-        <w:numPr>
-          <w:ilvl w:val="0"/>
-          <w:numId w:val="2"/>
-        </w:numPr>
-        <w:rPr>
-          <w:lang w:val="en-US"/>
-        </w:rPr>
-      </w:pPr>
-      <w:r>
-        <w:rPr>
-          <w:b/>
-          <w:lang w:val="en-US"/>
-        </w:rPr>
-        <w:t>Specifying non-informative priors for variance parameter</w:t>
-      </w:r>
-      <w:r>
-        <w:rPr>
-          <w:lang w:val="en-US"/>
-        </w:rPr>
-        <w:t xml:space="preserve"> in hierarchical modeling (Gelman 2006)</w:t>
-      </w:r>
-      <w:r>
-        <w:rPr>
-          <w:lang w:val="en-US"/>
-        </w:rPr>
-        <w:t xml:space="preserve">. Figure 1. Extend to random slopes and intercepts. Find a </w:t>
-      </w:r>
-      <w:proofErr w:type="gramStart"/>
-      <w:r>
-        <w:rPr>
-          <w:lang w:val="en-US"/>
-        </w:rPr>
-        <w:t>dataset  50</w:t>
-      </w:r>
-      <w:proofErr w:type="gramEnd"/>
-      <w:r>
-        <w:rPr>
-          <w:lang w:val="en-US"/>
-        </w:rPr>
-        <w:t xml:space="preserve"> </w:t>
-      </w:r>
-      <w:proofErr w:type="spellStart"/>
-      <w:r>
-        <w:rPr>
-          <w:lang w:val="en-US"/>
-        </w:rPr>
-        <w:t>obs</w:t>
-      </w:r>
-      <w:proofErr w:type="spellEnd"/>
-      <w:r>
-        <w:rPr>
-          <w:lang w:val="en-US"/>
-        </w:rPr>
-        <w:t xml:space="preserve"> or more and just take a look at small number of groups Matrix generalize </w:t>
-      </w:r>
-      <w:proofErr w:type="spellStart"/>
-      <w:r>
-        <w:rPr>
-          <w:lang w:val="en-US"/>
-        </w:rPr>
-        <w:t>dversio</w:t>
-      </w:r>
-      <w:proofErr w:type="spellEnd"/>
-      <w:r>
-        <w:rPr>
-          <w:lang w:val="en-US"/>
-        </w:rPr>
-        <w:t xml:space="preserve"> of inv. Invers </w:t>
-      </w:r>
-      <w:proofErr w:type="spellStart"/>
-      <w:r>
-        <w:rPr>
-          <w:lang w:val="en-US"/>
-        </w:rPr>
-        <w:t>wishart</w:t>
-      </w:r>
-      <w:proofErr w:type="spellEnd"/>
-      <w:r>
-        <w:rPr>
-          <w:lang w:val="en-US"/>
-        </w:rPr>
-        <w:t xml:space="preserve"> look into it. Write </w:t>
-      </w:r>
-      <w:proofErr w:type="spellStart"/>
-      <w:r>
-        <w:rPr>
-          <w:lang w:val="en-US"/>
-        </w:rPr>
-        <w:t>gibbs</w:t>
-      </w:r>
-      <w:proofErr w:type="spellEnd"/>
-      <w:r>
-        <w:rPr>
-          <w:lang w:val="en-US"/>
-        </w:rPr>
-        <w:t xml:space="preserve"> for random intercept and </w:t>
-      </w:r>
-      <w:proofErr w:type="spellStart"/>
-      <w:r>
-        <w:rPr>
-          <w:lang w:val="en-US"/>
-        </w:rPr>
-        <w:t>extedn</w:t>
-      </w:r>
-      <w:proofErr w:type="spellEnd"/>
-      <w:r>
-        <w:rPr>
-          <w:lang w:val="en-US"/>
-        </w:rPr>
-        <w:t xml:space="preserve"> to random intercept and random slope. </w:t>
-      </w:r>
-      <w:proofErr w:type="spellStart"/>
-      <w:r>
-        <w:rPr>
-          <w:lang w:val="en-US"/>
-        </w:rPr>
-        <w:t>Winbu</w:t>
-      </w:r>
-      <w:r>
-        <w:rPr>
-          <w:lang w:val="en-US"/>
-        </w:rPr>
-        <w:t>gs</w:t>
-      </w:r>
-      <w:proofErr w:type="spellEnd"/>
-      <w:r>
-        <w:rPr>
-          <w:lang w:val="en-US"/>
-        </w:rPr>
-        <w:t xml:space="preserve">, </w:t>
-      </w:r>
-      <w:proofErr w:type="spellStart"/>
-      <w:r>
-        <w:rPr>
-          <w:lang w:val="en-US"/>
-        </w:rPr>
-        <w:t>openbugs</w:t>
-      </w:r>
-      <w:proofErr w:type="spellEnd"/>
-      <w:r>
-        <w:rPr>
-          <w:lang w:val="en-US"/>
-        </w:rPr>
-        <w:t xml:space="preserve">. Matrix F prior estimating </w:t>
-      </w:r>
-      <w:proofErr w:type="spellStart"/>
-      <w:r>
-        <w:rPr>
-          <w:lang w:val="en-US"/>
-        </w:rPr>
-        <w:t>tsting</w:t>
-      </w:r>
-      <w:proofErr w:type="spellEnd"/>
-      <w:r>
-        <w:rPr>
-          <w:lang w:val="en-US"/>
-        </w:rPr>
-        <w:t xml:space="preserve"> covariance matrix. Book 114. Inverse Wishart </w:t>
-      </w:r>
-      <w:r>
-        <w:rPr>
-          <w:lang w:val="en-US"/>
-        </w:rPr>
-        <w:t xml:space="preserve">is equivalent of to </w:t>
-      </w:r>
-      <w:proofErr w:type="spellStart"/>
-      <w:r>
-        <w:rPr>
-          <w:lang w:val="en-US"/>
-        </w:rPr>
-        <w:t>inv</w:t>
-      </w:r>
-      <w:proofErr w:type="spellEnd"/>
-      <w:r>
-        <w:rPr>
-          <w:lang w:val="en-US"/>
-        </w:rPr>
-        <w:t xml:space="preserve"> gamma and find </w:t>
-      </w:r>
-      <w:proofErr w:type="spellStart"/>
-      <w:proofErr w:type="gramStart"/>
-      <w:r>
-        <w:rPr>
-          <w:lang w:val="en-US"/>
-        </w:rPr>
-        <w:t>the</w:t>
-      </w:r>
-      <w:proofErr w:type="spellEnd"/>
-      <w:r>
-        <w:rPr>
-          <w:lang w:val="en-US"/>
-        </w:rPr>
-        <w:t xml:space="preserve"> .</w:t>
-      </w:r>
-      <w:proofErr w:type="gramEnd"/>
-      <w:r>
-        <w:rPr>
-          <w:lang w:val="en-US"/>
-        </w:rPr>
-        <w:t xml:space="preserve"> Bayesian multilevel few </w:t>
-      </w:r>
-      <w:proofErr w:type="gramStart"/>
-      <w:r>
-        <w:rPr>
-          <w:lang w:val="en-US"/>
-        </w:rPr>
-        <w:t>groups .</w:t>
-      </w:r>
-      <w:proofErr w:type="gramEnd"/>
-      <w:r>
-        <w:rPr>
-          <w:lang w:val="en-US"/>
-        </w:rPr>
-        <w:t xml:space="preserve"> Maybe do ML </w:t>
-      </w:r>
-      <w:proofErr w:type="spellStart"/>
-      <w:r>
-        <w:rPr>
-          <w:lang w:val="en-US"/>
-        </w:rPr>
-        <w:t>esitimate</w:t>
-      </w:r>
-      <w:proofErr w:type="spellEnd"/>
-      <w:r>
-        <w:rPr>
-          <w:lang w:val="en-US"/>
-        </w:rPr>
-        <w:t xml:space="preserve"> and </w:t>
-      </w:r>
-      <w:proofErr w:type="spellStart"/>
-      <w:r>
-        <w:rPr>
-          <w:lang w:val="en-US"/>
-        </w:rPr>
-        <w:t>wha</w:t>
-      </w:r>
-      <w:proofErr w:type="spellEnd"/>
-      <w:r>
-        <w:rPr>
-          <w:lang w:val="en-US"/>
-        </w:rPr>
-        <w:t xml:space="preserve"> if you do Bayesian use in-</w:t>
-      </w:r>
-      <w:proofErr w:type="spellStart"/>
-      <w:r>
-        <w:rPr>
-          <w:lang w:val="en-US"/>
-        </w:rPr>
-        <w:t>wishart</w:t>
-      </w:r>
-      <w:proofErr w:type="spellEnd"/>
-      <w:r>
-        <w:rPr>
-          <w:lang w:val="en-US"/>
-        </w:rPr>
-        <w:t xml:space="preserve"> similar to </w:t>
-      </w:r>
-      <w:proofErr w:type="spellStart"/>
-      <w:r>
-        <w:rPr>
-          <w:lang w:val="en-US"/>
-        </w:rPr>
-        <w:t>inv-gama</w:t>
-      </w:r>
-      <w:proofErr w:type="spellEnd"/>
-      <w:r>
-        <w:rPr>
-          <w:lang w:val="en-US"/>
-        </w:rPr>
-        <w:t xml:space="preserve"> .0001. </w:t>
-      </w:r>
-      <w:proofErr w:type="spellStart"/>
-      <w:r>
-        <w:rPr>
-          <w:lang w:val="en-US"/>
-        </w:rPr>
-        <w:t>Logitudinal</w:t>
-      </w:r>
-      <w:proofErr w:type="spellEnd"/>
-      <w:r>
-        <w:rPr>
-          <w:lang w:val="en-US"/>
-        </w:rPr>
-        <w:t xml:space="preserve"> </w:t>
-      </w:r>
-      <w:proofErr w:type="spellStart"/>
-      <w:r>
-        <w:rPr>
-          <w:lang w:val="en-US"/>
-        </w:rPr>
-        <w:t>Mixeddata</w:t>
-      </w:r>
-      <w:proofErr w:type="spellEnd"/>
-      <w:r>
-        <w:rPr>
-          <w:lang w:val="en-US"/>
-        </w:rPr>
-        <w:t xml:space="preserve"> </w:t>
-      </w:r>
-      <w:proofErr w:type="spellStart"/>
-      <w:r>
-        <w:rPr>
-          <w:lang w:val="en-US"/>
-        </w:rPr>
-        <w:t>Anlaysis</w:t>
-      </w:r>
-      <w:proofErr w:type="spellEnd"/>
-      <w:r>
-        <w:rPr>
-          <w:lang w:val="en-US"/>
-        </w:rPr>
-        <w:t>. For refresher f</w:t>
-      </w:r>
+        <w:jc w:val="both"/>
+        <w:rPr>
+          <w:lang w:val="en-US"/>
+        </w:rPr>
+      </w:pPr>
     </w:p>
     <w:p>
       <w:pPr>
-        <w:rPr>
-          <w:lang w:val="en-US"/>
-        </w:rPr>
-      </w:pPr>
-    </w:p>
-    <w:p>
-      <w:pPr>
         <w:jc w:val="both"/>
         <w:rPr>
           <w:lang w:val="en-US"/>
@@ -506,170 +320,26 @@
       </w:pPr>
       <w:r>
         <w:rPr>
-          <w:lang w:val="en-US"/>
-        </w:rPr>
-        <w:t xml:space="preserve">General Idea: Specifying a non-informative prior for variance component in hierarchical models can be tricky. </w:t>
-      </w:r>
-      <w:proofErr w:type="spellStart"/>
-      <w:r>
-        <w:rPr>
-          <w:lang w:val="en-US"/>
-        </w:rPr>
-        <w:t>Gelsman</w:t>
-      </w:r>
-      <w:proofErr w:type="spellEnd"/>
-      <w:r>
-        <w:rPr>
-          <w:lang w:val="en-US"/>
-        </w:rPr>
-        <w:t xml:space="preserve"> 2006 has already showed how one of the standard priors used by programs such a Stan and </w:t>
-      </w:r>
-      <w:proofErr w:type="spellStart"/>
-      <w:r>
-        <w:rPr>
-          <w:lang w:val="en-US"/>
-        </w:rPr>
-        <w:t>Winbugs</w:t>
-      </w:r>
-      <w:proofErr w:type="spellEnd"/>
-      <w:r>
-        <w:rPr>
-          <w:lang w:val="en-US"/>
-        </w:rPr>
-        <w:t xml:space="preserve"> is actually problematic (the </w:t>
-      </w:r>
-      <w:proofErr w:type="spellStart"/>
-      <w:r>
-        <w:rPr>
-          <w:lang w:val="en-US"/>
-        </w:rPr>
-        <w:t>inv</w:t>
-      </w:r>
-      <w:proofErr w:type="spellEnd"/>
-      <w:r>
-        <w:rPr>
-          <w:lang w:val="en-US"/>
-        </w:rPr>
-        <w:t>-</w:t>
-      </w:r>
-      <w:proofErr w:type="gramStart"/>
-      <w:r>
-        <w:rPr>
-          <w:lang w:val="en-US"/>
-        </w:rPr>
-        <w:t>gamma(</w:t>
-      </w:r>
-      <w:proofErr w:type="gramEnd"/>
-      <w:r>
-        <w:rPr>
-          <w:lang w:val="en-US"/>
-        </w:rPr>
-        <w:t xml:space="preserve">.0001, .0001). What </w:t>
-      </w:r>
-      <w:proofErr w:type="spellStart"/>
-      <w:r>
-        <w:rPr>
-          <w:lang w:val="en-US"/>
-        </w:rPr>
-        <w:t>Gelsman</w:t>
-      </w:r>
-      <w:proofErr w:type="spellEnd"/>
-      <w:r>
-        <w:rPr>
-          <w:lang w:val="en-US"/>
-        </w:rPr>
-        <w:t xml:space="preserve"> did relates to random intercepts models, what we would like to </w:t>
-      </w:r>
-      <w:r>
-        <w:rPr>
-          <w:lang w:val="en-US"/>
-        </w:rPr>
-        <w:t xml:space="preserve">do is extend his analysis to a random intercept random slope model where we need to specify a prior for the sigma matrix (variances of the random slopes and intercepts and covariance). The usual approach (common in Stan and </w:t>
-      </w:r>
-      <w:proofErr w:type="spellStart"/>
-      <w:r>
-        <w:rPr>
-          <w:lang w:val="en-US"/>
-        </w:rPr>
-        <w:t>Winbugs</w:t>
-      </w:r>
-      <w:proofErr w:type="spellEnd"/>
-      <w:r>
-        <w:rPr>
-          <w:lang w:val="en-US"/>
-        </w:rPr>
-        <w:t xml:space="preserve">) is to use an </w:t>
-      </w:r>
-      <w:proofErr w:type="spellStart"/>
-      <w:r>
-        <w:rPr>
-          <w:lang w:val="en-US"/>
-        </w:rPr>
-        <w:t>inv</w:t>
-      </w:r>
-      <w:proofErr w:type="spellEnd"/>
-      <w:r>
-        <w:rPr>
-          <w:lang w:val="en-US"/>
-        </w:rPr>
-        <w:t xml:space="preserve">-Wishart distribution as a prior for the sigma matrix. There is an approach to making this distribution non-informative that is equivalent to the </w:t>
-      </w:r>
-      <w:proofErr w:type="spellStart"/>
-      <w:r>
-        <w:rPr>
-          <w:lang w:val="en-US"/>
-        </w:rPr>
-        <w:t>inv</w:t>
-      </w:r>
-      <w:proofErr w:type="spellEnd"/>
-      <w:r>
-        <w:rPr>
-          <w:lang w:val="en-US"/>
-        </w:rPr>
-        <w:t>-gamma used for the random intercept case.</w:t>
-      </w:r>
-      <w:r>
-        <w:rPr>
-          <w:lang w:val="en-US"/>
-        </w:rPr>
-        <w:t xml:space="preserve"> We would like to show the problems of this approach in a similar fashion to what </w:t>
-      </w:r>
-      <w:proofErr w:type="spellStart"/>
-      <w:r>
-        <w:rPr>
-          <w:lang w:val="en-US"/>
-        </w:rPr>
-        <w:t>Gelsman</w:t>
-      </w:r>
-      <w:proofErr w:type="spellEnd"/>
-      <w:r>
-        <w:rPr>
-          <w:lang w:val="en-US"/>
-        </w:rPr>
-        <w:t xml:space="preserve"> 2006 does in figure 1.</w:t>
-      </w:r>
-    </w:p>
-    <w:p>
-      <w:pPr>
-        <w:jc w:val="both"/>
-        <w:rPr>
-          <w:lang w:val="en-US"/>
-        </w:rPr>
-      </w:pPr>
-    </w:p>
-    <w:p>
-      <w:pPr>
-        <w:jc w:val="both"/>
-        <w:rPr>
-          <w:lang w:val="en-US"/>
-        </w:rPr>
-      </w:pPr>
-      <w:r>
-        <w:rPr>
-          <w:lang w:val="en-US"/>
-        </w:rPr>
-        <w:t>Steps:</w:t>
-      </w:r>
+          <w:b/>
+          <w:lang w:val="en-US"/>
+        </w:rPr>
+        <w:t xml:space="preserve">Preliminary </w:t>
+      </w:r>
+      <w:proofErr w:type="spellStart"/>
+      <w:r>
+        <w:rPr>
+          <w:b/>
+          <w:lang w:val="en-US"/>
+        </w:rPr>
+        <w:t>Steps</w:t>
+      </w:r>
+      <w:r>
+        <w:rPr>
+          <w:lang w:val="en-US"/>
+        </w:rPr>
+        <w:t>:</w:t>
+      </w:r>
+      <w:proofErr w:type="spellEnd"/>
     </w:p>
     <w:p>
       <w:pPr>
@@ -687,7 +357,20 @@
         <w:rPr>
           <w:lang w:val="en-US"/>
         </w:rPr>
-        <w:t>Generate data (function to generate data that can be analyzed w/ random intercept random slopes approach.</w:t>
+        <w:t xml:space="preserve">Generate </w:t>
+      </w:r>
+      <w:r>
+        <w:rPr>
+          <w:u w:val="single"/>
+          <w:lang w:val="en-US"/>
+        </w:rPr>
+        <w:t>data</w:t>
+      </w:r>
+      <w:r>
+        <w:rPr>
+          <w:lang w:val="en-US"/>
+        </w:rPr>
+        <w:t xml:space="preserve"> (function to generate data that can be analyzed w/ random intercept random slopes approach.</w:t>
       </w:r>
     </w:p>
     <w:p>
@@ -704,34 +387,77 @@
       </w:pPr>
       <w:r>
         <w:rPr>
-          <w:lang w:val="en-US"/>
-        </w:rPr>
-        <w:t xml:space="preserve">Fit RI-RS model w/ Wishart prior. Here you can first try to use Stan (and or Stan packages for R, some links: </w:t>
-      </w:r>
-      <w:hyperlink r:id="rId5" w:history="1">
-        <w:r>
-          <w:rPr>
-            <w:rStyle w:val="Hyperlink"/>
-            <w:lang w:val="en-US"/>
-          </w:rPr>
-          <w:t>1</w:t>
-        </w:r>
-      </w:hyperlink>
+          <w:u w:val="single"/>
+          <w:lang w:val="en-US"/>
+        </w:rPr>
+        <w:t>Fit RI-RS model w/ Wishart prior</w:t>
+      </w:r>
+      <w:r>
+        <w:rPr>
+          <w:lang w:val="en-US"/>
+        </w:rPr>
+        <w:t xml:space="preserve">. Here you can first try to use Stan (and or Stan packages for R, some links: </w:t>
+      </w:r>
+      <w:r>
+        <w:fldChar w:fldCharType="begin"/>
+      </w:r>
+      <w:r>
+        <w:rPr>
+          <w:lang w:val="en-US"/>
+        </w:rPr>
+        <w:instrText xml:space="preserve"> HYPERLINK "http://www.maths.bath.ac.uk/~jjf23/stan/" </w:instrText>
+      </w:r>
+      <w:r>
+        <w:fldChar w:fldCharType="separate"/>
+      </w:r>
+      <w:r>
+        <w:rPr>
+          <w:rStyle w:val="Hyperlink"/>
+          <w:lang w:val="en-US"/>
+        </w:rPr>
+        <w:t>1</w:t>
+      </w:r>
+      <w:r>
+        <w:rPr>
+          <w:rStyle w:val="Hyperlink"/>
+          <w:lang w:val="en-US"/>
+        </w:rPr>
+        <w:fldChar w:fldCharType="end"/>
+      </w:r>
       <w:r>
         <w:rPr>
           <w:lang w:val="en-US"/>
         </w:rPr>
         <w:t xml:space="preserve">, </w:t>
       </w:r>
-      <w:hyperlink r:id="rId6" w:history="1">
-        <w:r>
-          <w:rPr>
-            <w:rStyle w:val="Hyperlink"/>
-            <w:lang w:val="en-US"/>
-          </w:rPr>
-          <w:t>2</w:t>
-        </w:r>
-      </w:hyperlink>
+      <w:bookmarkStart w:id="0" w:name="_GoBack"/>
+      <w:bookmarkEnd w:id="0"/>
+      <w:r>
+        <w:fldChar w:fldCharType="begin"/>
+      </w:r>
+      <w:r>
+        <w:rPr>
+          <w:lang w:val="en-US"/>
+        </w:rPr>
+        <w:instrText xml:space="preserve"> HYPERLINK "https://rpubs.com/kaz_yos/stan-multi-1" </w:instrText>
+      </w:r>
+      <w:r>
+        <w:fldChar w:fldCharType="separate"/>
+      </w:r>
+      <w:r>
+        <w:rPr>
+          <w:rStyle w:val="Hyperlink"/>
+          <w:lang w:val="en-US"/>
+        </w:rPr>
+        <w:t>2</w:t>
+      </w:r>
+      <w:r>
+        <w:rPr>
+          <w:rStyle w:val="Hyperlink"/>
+          <w:lang w:val="en-US"/>
+        </w:rPr>
+        <w:fldChar w:fldCharType="end"/>
+      </w:r>
       <w:r>
         <w:rPr>
           <w:lang w:val="en-US"/>
@@ -773,7 +499,31 @@
         <w:rPr>
           <w:lang w:val="en-US"/>
         </w:rPr>
-        <w:t xml:space="preserve">Wishart model a Matrix F prior distribution as suggested in Mulder </w:t>
+        <w:t xml:space="preserve">model </w:t>
+      </w:r>
+      <w:r>
+        <w:rPr>
+          <w:lang w:val="en-US"/>
+        </w:rPr>
+        <w:t xml:space="preserve">w/ </w:t>
+      </w:r>
+      <w:r>
+        <w:rPr>
+          <w:lang w:val="en-US"/>
+        </w:rPr>
+        <w:t>a Matrix</w:t>
+      </w:r>
+      <w:r>
+        <w:rPr>
+          <w:lang w:val="en-US"/>
+        </w:rPr>
+        <w:t>-variate</w:t>
+      </w:r>
+      <w:r>
+        <w:rPr>
+          <w:lang w:val="en-US"/>
+        </w:rPr>
+        <w:t xml:space="preserve"> F prior distribution as suggested in Mulder </w:t>
       </w:r>
       <w:proofErr w:type="spellStart"/>
       <w:r>
@@ -820,9 +570,16 @@
       </w:pPr>
       <w:r>
         <w:rPr>
-          <w:lang w:val="en-US"/>
-        </w:rPr>
-        <w:t>Notes and Refreshers:</w:t>
+          <w:b/>
+          <w:lang w:val="en-US"/>
+        </w:rPr>
+        <w:t>Notes and Refreshers</w:t>
+      </w:r>
+      <w:r>
+        <w:rPr>
+          <w:lang w:val="en-US"/>
+        </w:rPr>
+        <w:t>:</w:t>
       </w:r>
     </w:p>
     <w:p>
@@ -841,7 +598,6 @@
         <w:rPr>
           <w:lang w:val="en-US"/>
         </w:rPr>
-        <w:lastRenderedPageBreak/>
         <w:t>Longitudinal Mixed data analysis book for overview of mixed model framework of interest (repeated measures)</w:t>
       </w:r>
       <w:r>
@@ -941,22 +697,662 @@
         <w:rPr>
           <w:lang w:val="en-US"/>
         </w:rPr>
-        <w:t xml:space="preserve">) or other material suggested by </w:t>
-      </w:r>
-      <w:bookmarkStart w:id="0" w:name="_GoBack"/>
-      <w:r>
-        <w:rPr>
-          <w:lang w:val="en-US"/>
-        </w:rPr>
-        <w:t xml:space="preserve">Gelman </w:t>
-      </w:r>
-      <w:bookmarkEnd w:id="0"/>
-      <w:r>
-        <w:rPr>
-          <w:lang w:val="en-US"/>
-        </w:rPr>
-        <w:t>2006</w:t>
-      </w:r>
+        <w:t>) or other material suggested by Gelman 2006</w:t>
+      </w:r>
+    </w:p>
+    <w:p>
+      <w:pPr>
+        <w:jc w:val="both"/>
+        <w:rPr>
+          <w:lang w:val="en-US"/>
+        </w:rPr>
+      </w:pPr>
+    </w:p>
+    <w:p>
+      <w:pPr>
+        <w:jc w:val="both"/>
+        <w:rPr>
+          <w:b/>
+          <w:lang w:val="en-US"/>
+        </w:rPr>
+      </w:pPr>
+      <w:r>
+        <w:rPr>
+          <w:b/>
+          <w:lang w:val="en-US"/>
+        </w:rPr>
+        <w:t>Notes meeting</w:t>
+      </w:r>
+    </w:p>
+    <w:p>
+      <w:pPr>
+        <w:jc w:val="both"/>
+        <w:rPr>
+          <w:b/>
+          <w:lang w:val="en-US"/>
+        </w:rPr>
+      </w:pPr>
+      <w:r>
+        <w:rPr>
+          <w:b/>
+          <w:lang w:val="en-US"/>
+        </w:rPr>
+        <w:t xml:space="preserve">Fix: </w:t>
+      </w:r>
+      <w:r>
+        <w:rPr>
+          <w:lang w:val="en-US"/>
+        </w:rPr>
+        <w:t>In your replication of Gelman you used an inverse prior for the tau2, you should actually put there the uniform prior.</w:t>
+      </w:r>
+    </w:p>
+    <w:p>
+      <w:pPr>
+        <w:jc w:val="both"/>
+        <w:rPr>
+          <w:b/>
+          <w:lang w:val="en-US"/>
+        </w:rPr>
+      </w:pPr>
+      <w:r>
+        <w:rPr>
+          <w:b/>
+          <w:lang w:val="en-US"/>
+        </w:rPr>
+        <w:t>Data</w:t>
+      </w:r>
+      <w:r>
+        <w:rPr>
+          <w:lang w:val="en-US"/>
+        </w:rPr>
+        <w:t xml:space="preserve">: find a real dataset </w:t>
+      </w:r>
+      <w:r>
+        <w:rPr>
+          <w:lang w:val="en-US"/>
+        </w:rPr>
+        <w:t xml:space="preserve">on which to try you models (see </w:t>
+      </w:r>
+      <w:proofErr w:type="spellStart"/>
+      <w:r>
+        <w:rPr>
+          <w:lang w:val="en-US"/>
+        </w:rPr>
+        <w:t>M</w:t>
+      </w:r>
+      <w:r>
+        <w:rPr>
+          <w:lang w:val="en-US"/>
+        </w:rPr>
+        <w:t>olenbergh</w:t>
+      </w:r>
+      <w:proofErr w:type="spellEnd"/>
+      <w:r>
+        <w:rPr>
+          <w:lang w:val="en-US"/>
+        </w:rPr>
+        <w:t xml:space="preserve"> &amp; </w:t>
+      </w:r>
+      <w:r>
+        <w:rPr>
+          <w:lang w:val="en-US"/>
+        </w:rPr>
+        <w:t>V</w:t>
+      </w:r>
+      <w:r>
+        <w:rPr>
+          <w:lang w:val="en-US"/>
+        </w:rPr>
+        <w:t>erbeke</w:t>
+      </w:r>
+      <w:r>
+        <w:rPr>
+          <w:lang w:val="en-US"/>
+        </w:rPr>
+        <w:t xml:space="preserve"> book Linear Mixed Models for Longitudinal Data for inspiration on random </w:t>
+      </w:r>
+      <w:proofErr w:type="spellStart"/>
+      <w:r>
+        <w:rPr>
+          <w:lang w:val="en-US"/>
+        </w:rPr>
+        <w:t>int</w:t>
+      </w:r>
+      <w:proofErr w:type="spellEnd"/>
+      <w:r>
+        <w:rPr>
+          <w:lang w:val="en-US"/>
+        </w:rPr>
+        <w:t>/slope analyzable data)</w:t>
+      </w:r>
+    </w:p>
+    <w:p>
+      <w:pPr>
+        <w:jc w:val="both"/>
+        <w:rPr>
+          <w:lang w:val="en-US"/>
+        </w:rPr>
+      </w:pPr>
+      <w:r>
+        <w:rPr>
+          <w:b/>
+          <w:lang w:val="en-US"/>
+        </w:rPr>
+        <w:t>Think through</w:t>
+      </w:r>
+      <w:r>
+        <w:rPr>
+          <w:lang w:val="en-US"/>
+        </w:rPr>
+        <w:t>: Why is Matrix F a good alternative</w:t>
+      </w:r>
+      <w:r>
+        <w:rPr>
+          <w:lang w:val="en-US"/>
+        </w:rPr>
+        <w:t>?</w:t>
+      </w:r>
+      <w:r>
+        <w:rPr>
+          <w:b/>
+          <w:lang w:val="en-US"/>
+        </w:rPr>
+        <w:br w:type="page"/>
+      </w:r>
+    </w:p>
+    <w:p>
+      <w:pPr>
+        <w:pStyle w:val="ListParagraph"/>
+        <w:numPr>
+          <w:ilvl w:val="0"/>
+          <w:numId w:val="2"/>
+        </w:numPr>
+        <w:rPr>
+          <w:color w:val="808080" w:themeColor="background1" w:themeShade="80"/>
+          <w:lang w:val="en-US"/>
+        </w:rPr>
+      </w:pPr>
+      <w:r>
+        <w:rPr>
+          <w:b/>
+          <w:color w:val="808080" w:themeColor="background1" w:themeShade="80"/>
+          <w:lang w:val="en-US"/>
+        </w:rPr>
+        <w:lastRenderedPageBreak/>
+        <w:t>Bayes factor</w:t>
+      </w:r>
+      <w:r>
+        <w:rPr>
+          <w:color w:val="808080" w:themeColor="background1" w:themeShade="80"/>
+          <w:lang w:val="en-US"/>
+        </w:rPr>
+        <w:t xml:space="preserve"> performance (TYP1 and TYPE 2 error </w:t>
+      </w:r>
+      <w:proofErr w:type="spellStart"/>
+      <w:r>
+        <w:rPr>
+          <w:color w:val="808080" w:themeColor="background1" w:themeShade="80"/>
+          <w:lang w:val="en-US"/>
+        </w:rPr>
+        <w:t>probs</w:t>
+      </w:r>
+      <w:proofErr w:type="spellEnd"/>
+      <w:r>
+        <w:rPr>
+          <w:color w:val="808080" w:themeColor="background1" w:themeShade="80"/>
+          <w:lang w:val="en-US"/>
+        </w:rPr>
+        <w:t xml:space="preserve">) compared to classical null hypothesis test for correlation coefficients (for </w:t>
+      </w:r>
+      <w:proofErr w:type="gramStart"/>
+      <w:r>
+        <w:rPr>
+          <w:color w:val="808080" w:themeColor="background1" w:themeShade="80"/>
+          <w:lang w:val="en-US"/>
+        </w:rPr>
+        <w:t>relative</w:t>
+      </w:r>
+      <w:proofErr w:type="gramEnd"/>
+      <w:r>
+        <w:rPr>
+          <w:color w:val="808080" w:themeColor="background1" w:themeShade="80"/>
+          <w:lang w:val="en-US"/>
+        </w:rPr>
+        <w:t xml:space="preserve"> small samples </w:t>
+      </w:r>
+      <w:r>
+        <w:rPr>
+          <w:i/>
+          <w:color w:val="808080" w:themeColor="background1" w:themeShade="80"/>
+          <w:lang w:val="en-US"/>
+        </w:rPr>
+        <w:t>Fosdick Raftery 2012 Estimating the correlation in bivariate normal data with known variances and small sample sizes</w:t>
+      </w:r>
+      <w:r>
+        <w:rPr>
+          <w:color w:val="808080" w:themeColor="background1" w:themeShade="80"/>
+          <w:lang w:val="en-US"/>
+        </w:rPr>
+        <w:t>). What about unknown variance? What about both unknown? Also, testing intraclass correlation is interesting.</w:t>
+      </w:r>
+    </w:p>
+    <w:p>
+      <w:pPr>
+        <w:pStyle w:val="ListParagraph"/>
+        <w:numPr>
+          <w:ilvl w:val="0"/>
+          <w:numId w:val="2"/>
+        </w:numPr>
+        <w:rPr>
+          <w:color w:val="808080" w:themeColor="background1" w:themeShade="80"/>
+          <w:lang w:val="en-US"/>
+        </w:rPr>
+      </w:pPr>
+      <w:r>
+        <w:rPr>
+          <w:b/>
+          <w:color w:val="808080" w:themeColor="background1" w:themeShade="80"/>
+          <w:lang w:val="en-US"/>
+        </w:rPr>
+        <w:t>BSEM</w:t>
+      </w:r>
+      <w:r>
+        <w:rPr>
+          <w:color w:val="808080" w:themeColor="background1" w:themeShade="80"/>
+          <w:lang w:val="en-US"/>
+        </w:rPr>
+        <w:t xml:space="preserve"> – Improving the measurement invariance model testing by placing priors on otherwise constrained/fixed parameters (loadings and intercepts) (</w:t>
+      </w:r>
+      <w:proofErr w:type="spellStart"/>
+      <w:r>
+        <w:rPr>
+          <w:color w:val="808080" w:themeColor="background1" w:themeShade="80"/>
+          <w:lang w:val="en-US"/>
+        </w:rPr>
+        <w:t>Muthen</w:t>
+      </w:r>
+      <w:proofErr w:type="spellEnd"/>
+      <w:r>
+        <w:rPr>
+          <w:color w:val="808080" w:themeColor="background1" w:themeShade="80"/>
+          <w:lang w:val="en-US"/>
+        </w:rPr>
+        <w:t xml:space="preserve">, </w:t>
+      </w:r>
+      <w:proofErr w:type="spellStart"/>
+      <w:r>
+        <w:rPr>
+          <w:color w:val="808080" w:themeColor="background1" w:themeShade="80"/>
+          <w:lang w:val="en-US"/>
+        </w:rPr>
+        <w:t>Asparouhov</w:t>
+      </w:r>
+      <w:proofErr w:type="spellEnd"/>
+      <w:r>
+        <w:rPr>
+          <w:color w:val="808080" w:themeColor="background1" w:themeShade="80"/>
+          <w:lang w:val="en-US"/>
+        </w:rPr>
+        <w:t xml:space="preserve"> 2010)</w:t>
+      </w:r>
+    </w:p>
+    <w:p>
+      <w:pPr>
+        <w:pStyle w:val="ListParagraph"/>
+        <w:rPr>
+          <w:color w:val="808080" w:themeColor="background1" w:themeShade="80"/>
+          <w:lang w:val="en-US"/>
+        </w:rPr>
+      </w:pPr>
+    </w:p>
+    <w:p>
+      <w:pPr>
+        <w:pStyle w:val="ListParagraph"/>
+        <w:numPr>
+          <w:ilvl w:val="0"/>
+          <w:numId w:val="2"/>
+        </w:numPr>
+        <w:rPr>
+          <w:color w:val="808080" w:themeColor="background1" w:themeShade="80"/>
+          <w:lang w:val="en-US"/>
+        </w:rPr>
+      </w:pPr>
+      <w:r>
+        <w:rPr>
+          <w:b/>
+          <w:color w:val="808080" w:themeColor="background1" w:themeShade="80"/>
+          <w:lang w:val="en-US"/>
+        </w:rPr>
+        <w:t>Specifying non-informative priors for variance parameter</w:t>
+      </w:r>
+      <w:r>
+        <w:rPr>
+          <w:color w:val="808080" w:themeColor="background1" w:themeShade="80"/>
+          <w:lang w:val="en-US"/>
+        </w:rPr>
+        <w:t xml:space="preserve"> in hierarchical modeling (Gelman 2006). Figure 1. Extend to random slopes and intercepts. Find a </w:t>
+      </w:r>
+      <w:proofErr w:type="gramStart"/>
+      <w:r>
+        <w:rPr>
+          <w:color w:val="808080" w:themeColor="background1" w:themeShade="80"/>
+          <w:lang w:val="en-US"/>
+        </w:rPr>
+        <w:t>dataset  50</w:t>
+      </w:r>
+      <w:proofErr w:type="gramEnd"/>
+      <w:r>
+        <w:rPr>
+          <w:color w:val="808080" w:themeColor="background1" w:themeShade="80"/>
+          <w:lang w:val="en-US"/>
+        </w:rPr>
+        <w:t xml:space="preserve"> </w:t>
+      </w:r>
+      <w:proofErr w:type="spellStart"/>
+      <w:r>
+        <w:rPr>
+          <w:color w:val="808080" w:themeColor="background1" w:themeShade="80"/>
+          <w:lang w:val="en-US"/>
+        </w:rPr>
+        <w:t>obs</w:t>
+      </w:r>
+      <w:proofErr w:type="spellEnd"/>
+      <w:r>
+        <w:rPr>
+          <w:color w:val="808080" w:themeColor="background1" w:themeShade="80"/>
+          <w:lang w:val="en-US"/>
+        </w:rPr>
+        <w:t xml:space="preserve"> or more and just take a look at small number of groups Matrix generalize </w:t>
+      </w:r>
+      <w:proofErr w:type="spellStart"/>
+      <w:r>
+        <w:rPr>
+          <w:color w:val="808080" w:themeColor="background1" w:themeShade="80"/>
+          <w:lang w:val="en-US"/>
+        </w:rPr>
+        <w:t>dversio</w:t>
+      </w:r>
+      <w:proofErr w:type="spellEnd"/>
+      <w:r>
+        <w:rPr>
+          <w:color w:val="808080" w:themeColor="background1" w:themeShade="80"/>
+          <w:lang w:val="en-US"/>
+        </w:rPr>
+        <w:t xml:space="preserve"> of inv. Invers </w:t>
+      </w:r>
+      <w:proofErr w:type="spellStart"/>
+      <w:r>
+        <w:rPr>
+          <w:color w:val="808080" w:themeColor="background1" w:themeShade="80"/>
+          <w:lang w:val="en-US"/>
+        </w:rPr>
+        <w:t>wishart</w:t>
+      </w:r>
+      <w:proofErr w:type="spellEnd"/>
+      <w:r>
+        <w:rPr>
+          <w:color w:val="808080" w:themeColor="background1" w:themeShade="80"/>
+          <w:lang w:val="en-US"/>
+        </w:rPr>
+        <w:t xml:space="preserve"> look into it. Write </w:t>
+      </w:r>
+      <w:proofErr w:type="spellStart"/>
+      <w:r>
+        <w:rPr>
+          <w:color w:val="808080" w:themeColor="background1" w:themeShade="80"/>
+          <w:lang w:val="en-US"/>
+        </w:rPr>
+        <w:t>gibbs</w:t>
+      </w:r>
+      <w:proofErr w:type="spellEnd"/>
+      <w:r>
+        <w:rPr>
+          <w:color w:val="808080" w:themeColor="background1" w:themeShade="80"/>
+          <w:lang w:val="en-US"/>
+        </w:rPr>
+        <w:t xml:space="preserve"> for random intercept and </w:t>
+      </w:r>
+      <w:proofErr w:type="spellStart"/>
+      <w:r>
+        <w:rPr>
+          <w:color w:val="808080" w:themeColor="background1" w:themeShade="80"/>
+          <w:lang w:val="en-US"/>
+        </w:rPr>
+        <w:t>extedn</w:t>
+      </w:r>
+      <w:proofErr w:type="spellEnd"/>
+      <w:r>
+        <w:rPr>
+          <w:color w:val="808080" w:themeColor="background1" w:themeShade="80"/>
+          <w:lang w:val="en-US"/>
+        </w:rPr>
+        <w:t xml:space="preserve"> to random intercept and random slope. </w:t>
+      </w:r>
+      <w:proofErr w:type="spellStart"/>
+      <w:r>
+        <w:rPr>
+          <w:color w:val="808080" w:themeColor="background1" w:themeShade="80"/>
+          <w:lang w:val="en-US"/>
+        </w:rPr>
+        <w:t>Winbugs</w:t>
+      </w:r>
+      <w:proofErr w:type="spellEnd"/>
+      <w:r>
+        <w:rPr>
+          <w:color w:val="808080" w:themeColor="background1" w:themeShade="80"/>
+          <w:lang w:val="en-US"/>
+        </w:rPr>
+        <w:t xml:space="preserve">, </w:t>
+      </w:r>
+      <w:proofErr w:type="spellStart"/>
+      <w:r>
+        <w:rPr>
+          <w:color w:val="808080" w:themeColor="background1" w:themeShade="80"/>
+          <w:lang w:val="en-US"/>
+        </w:rPr>
+        <w:t>openbugs</w:t>
+      </w:r>
+      <w:proofErr w:type="spellEnd"/>
+      <w:r>
+        <w:rPr>
+          <w:color w:val="808080" w:themeColor="background1" w:themeShade="80"/>
+          <w:lang w:val="en-US"/>
+        </w:rPr>
+        <w:t xml:space="preserve">. Matrix F prior estimating </w:t>
+      </w:r>
+      <w:proofErr w:type="spellStart"/>
+      <w:r>
+        <w:rPr>
+          <w:color w:val="808080" w:themeColor="background1" w:themeShade="80"/>
+          <w:lang w:val="en-US"/>
+        </w:rPr>
+        <w:t>tsting</w:t>
+      </w:r>
+      <w:proofErr w:type="spellEnd"/>
+      <w:r>
+        <w:rPr>
+          <w:color w:val="808080" w:themeColor="background1" w:themeShade="80"/>
+          <w:lang w:val="en-US"/>
+        </w:rPr>
+        <w:t xml:space="preserve"> covariance matrix. Book 114. Inverse Wishart is equivalent of to </w:t>
+      </w:r>
+      <w:proofErr w:type="spellStart"/>
+      <w:r>
+        <w:rPr>
+          <w:color w:val="808080" w:themeColor="background1" w:themeShade="80"/>
+          <w:lang w:val="en-US"/>
+        </w:rPr>
+        <w:t>inv</w:t>
+      </w:r>
+      <w:proofErr w:type="spellEnd"/>
+      <w:r>
+        <w:rPr>
+          <w:color w:val="808080" w:themeColor="background1" w:themeShade="80"/>
+          <w:lang w:val="en-US"/>
+        </w:rPr>
+        <w:t xml:space="preserve"> gamma and find </w:t>
+      </w:r>
+      <w:proofErr w:type="spellStart"/>
+      <w:proofErr w:type="gramStart"/>
+      <w:r>
+        <w:rPr>
+          <w:color w:val="808080" w:themeColor="background1" w:themeShade="80"/>
+          <w:lang w:val="en-US"/>
+        </w:rPr>
+        <w:t>the</w:t>
+      </w:r>
+      <w:proofErr w:type="spellEnd"/>
+      <w:r>
+        <w:rPr>
+          <w:color w:val="808080" w:themeColor="background1" w:themeShade="80"/>
+          <w:lang w:val="en-US"/>
+        </w:rPr>
+        <w:t xml:space="preserve"> .</w:t>
+      </w:r>
+      <w:proofErr w:type="gramEnd"/>
+      <w:r>
+        <w:rPr>
+          <w:color w:val="808080" w:themeColor="background1" w:themeShade="80"/>
+          <w:lang w:val="en-US"/>
+        </w:rPr>
+        <w:t xml:space="preserve"> Bayesian multilevel few </w:t>
+      </w:r>
+      <w:proofErr w:type="gramStart"/>
+      <w:r>
+        <w:rPr>
+          <w:color w:val="808080" w:themeColor="background1" w:themeShade="80"/>
+          <w:lang w:val="en-US"/>
+        </w:rPr>
+        <w:t>groups .</w:t>
+      </w:r>
+      <w:proofErr w:type="gramEnd"/>
+      <w:r>
+        <w:rPr>
+          <w:color w:val="808080" w:themeColor="background1" w:themeShade="80"/>
+          <w:lang w:val="en-US"/>
+        </w:rPr>
+        <w:t xml:space="preserve"> Maybe do ML </w:t>
+      </w:r>
+      <w:proofErr w:type="spellStart"/>
+      <w:r>
+        <w:rPr>
+          <w:color w:val="808080" w:themeColor="background1" w:themeShade="80"/>
+          <w:lang w:val="en-US"/>
+        </w:rPr>
+        <w:t>esitimate</w:t>
+      </w:r>
+      <w:proofErr w:type="spellEnd"/>
+      <w:r>
+        <w:rPr>
+          <w:color w:val="808080" w:themeColor="background1" w:themeShade="80"/>
+          <w:lang w:val="en-US"/>
+        </w:rPr>
+        <w:t xml:space="preserve"> and </w:t>
+      </w:r>
+      <w:proofErr w:type="spellStart"/>
+      <w:r>
+        <w:rPr>
+          <w:color w:val="808080" w:themeColor="background1" w:themeShade="80"/>
+          <w:lang w:val="en-US"/>
+        </w:rPr>
+        <w:t>wha</w:t>
+      </w:r>
+      <w:proofErr w:type="spellEnd"/>
+      <w:r>
+        <w:rPr>
+          <w:color w:val="808080" w:themeColor="background1" w:themeShade="80"/>
+          <w:lang w:val="en-US"/>
+        </w:rPr>
+        <w:t xml:space="preserve"> if you do Bayesian use in-</w:t>
+      </w:r>
+      <w:proofErr w:type="spellStart"/>
+      <w:r>
+        <w:rPr>
+          <w:color w:val="808080" w:themeColor="background1" w:themeShade="80"/>
+          <w:lang w:val="en-US"/>
+        </w:rPr>
+        <w:t>wishart</w:t>
+      </w:r>
+      <w:proofErr w:type="spellEnd"/>
+      <w:r>
+        <w:rPr>
+          <w:color w:val="808080" w:themeColor="background1" w:themeShade="80"/>
+          <w:lang w:val="en-US"/>
+        </w:rPr>
+        <w:t xml:space="preserve"> similar to </w:t>
+      </w:r>
+      <w:proofErr w:type="spellStart"/>
+      <w:r>
+        <w:rPr>
+          <w:color w:val="808080" w:themeColor="background1" w:themeShade="80"/>
+          <w:lang w:val="en-US"/>
+        </w:rPr>
+        <w:t>inv-gama</w:t>
+      </w:r>
+      <w:proofErr w:type="spellEnd"/>
+      <w:r>
+        <w:rPr>
+          <w:color w:val="808080" w:themeColor="background1" w:themeShade="80"/>
+          <w:lang w:val="en-US"/>
+        </w:rPr>
+        <w:t xml:space="preserve"> .0001. </w:t>
+      </w:r>
+      <w:proofErr w:type="spellStart"/>
+      <w:r>
+        <w:rPr>
+          <w:color w:val="808080" w:themeColor="background1" w:themeShade="80"/>
+          <w:lang w:val="en-US"/>
+        </w:rPr>
+        <w:t>Logitudinal</w:t>
+      </w:r>
+      <w:proofErr w:type="spellEnd"/>
+      <w:r>
+        <w:rPr>
+          <w:color w:val="808080" w:themeColor="background1" w:themeShade="80"/>
+          <w:lang w:val="en-US"/>
+        </w:rPr>
+        <w:t xml:space="preserve"> </w:t>
+      </w:r>
+      <w:proofErr w:type="spellStart"/>
+      <w:r>
+        <w:rPr>
+          <w:color w:val="808080" w:themeColor="background1" w:themeShade="80"/>
+          <w:lang w:val="en-US"/>
+        </w:rPr>
+        <w:t>Mixeddata</w:t>
+      </w:r>
+      <w:proofErr w:type="spellEnd"/>
+      <w:r>
+        <w:rPr>
+          <w:color w:val="808080" w:themeColor="background1" w:themeShade="80"/>
+          <w:lang w:val="en-US"/>
+        </w:rPr>
+        <w:t xml:space="preserve"> </w:t>
+      </w:r>
+      <w:proofErr w:type="spellStart"/>
+      <w:r>
+        <w:rPr>
+          <w:color w:val="808080" w:themeColor="background1" w:themeShade="80"/>
+          <w:lang w:val="en-US"/>
+        </w:rPr>
+        <w:t>Anlaysis</w:t>
+      </w:r>
+      <w:proofErr w:type="spellEnd"/>
+      <w:r>
+        <w:rPr>
+          <w:color w:val="808080" w:themeColor="background1" w:themeShade="80"/>
+          <w:lang w:val="en-US"/>
+        </w:rPr>
+        <w:t>. For refresher f</w:t>
+      </w:r>
+    </w:p>
+    <w:p>
+      <w:pPr>
+        <w:jc w:val="both"/>
+        <w:rPr>
+          <w:lang w:val="en-US"/>
+        </w:rPr>
+      </w:pPr>
     </w:p>
     <w:sectPr>
       <w:pgSz w:w="11900" w:h="16840"/>
@@ -1921,6 +2317,18 @@
       <w:shd w:val="clear" w:color="auto" w:fill="E1DFDD"/>
     </w:rPr>
   </w:style>
+  <w:style w:type="character" w:styleId="FollowedHyperlink">
+    <w:name w:val="FollowedHyperlink"/>
+    <w:basedOn w:val="DefaultParagraphFont"/>
+    <w:uiPriority w:val="99"/>
+    <w:semiHidden/>
+    <w:unhideWhenUsed/>
+    <w:rsid w:val="008958B7"/>
+    <w:rPr>
+      <w:color w:val="954F72" w:themeColor="followedHyperlink"/>
+      <w:u w:val="single"/>
+    </w:rPr>
+  </w:style>
 </w:styles>
 </file>
 

</xml_diff>